<commit_message>
Update der exportierten Dateien
</commit_message>
<xml_diff>
--- a/Export/Chronik.docx
+++ b/Export/Chronik.docx
@@ -2,13 +2,13 @@
 <file path=word/document.xml><?xml version="1.0" encoding="utf-8"?>
 <w:document xmlns:w="http://schemas.openxmlformats.org/wordprocessingml/2006/main" xmlns:m="http://schemas.openxmlformats.org/officeDocument/2006/math" xmlns:r="http://schemas.openxmlformats.org/officeDocument/2006/relationships" xmlns:o="urn:schemas-microsoft-com:office:office" xmlns:v="urn:schemas-microsoft-com:vml" xmlns:w10="urn:schemas-microsoft-com:office:word" xmlns:a="http://schemas.openxmlformats.org/drawingml/2006/main" xmlns:pic="http://schemas.openxmlformats.org/drawingml/2006/picture" xmlns:wp="http://schemas.openxmlformats.org/drawingml/2006/wordprocessingDrawing">
   <w:body>
-    <w:bookmarkStart w:id="83" w:name="header-n0"/>
+    <w:bookmarkStart w:id="90" w:name="header-n0"/>
     <w:p>
       <w:pPr>
         <w:pStyle w:val="Heading1"/>
       </w:pPr>
       <w:r>
-        <w:t xml:space="preserve">Chronik der Familie Fleschutz</w:t>
+        <w:t xml:space="preserve">Chronik der Familie Fleschutz (1412-1942)</w:t>
       </w:r>
     </w:p>
     <w:p>
@@ -20,7 +20,13 @@
           <w:b/>
           <w:bCs/>
         </w:rPr>
-        <w:t xml:space="preserve">Auch verfügbar als:</w:t>
+        <w:t xml:space="preserve">Legende:</w:t>
+      </w:r>
+      <w:r>
+        <w:t xml:space="preserve"> </w:t>
+      </w:r>
+      <w:r>
+        <w:t xml:space="preserve">* = Geburt, ⚭ = Hochzeit, † = Tod, 🔨 = Beruf, 💥 = Krieg, {} = Quelle. Die Chronik ist auch verfügbar in den Dateiformaten:</w:t>
       </w:r>
       <w:r>
         <w:t xml:space="preserve"> </w:t>
@@ -44,7 +50,7 @@
           <w:rPr>
             <w:rStyle w:val="Hyperlink"/>
           </w:rPr>
-          <w:t xml:space="preserve">E-Book</w:t>
+          <w:t xml:space="preserve">.EPUB (E-Book)</w:t>
         </w:r>
       </w:hyperlink>
       <w:r>
@@ -114,7 +120,7 @@
           <w:rPr>
             <w:rStyle w:val="Hyperlink"/>
           </w:rPr>
-          <w:t xml:space="preserve">.RTF</w:t>
+          <w:t xml:space="preserve">.RST</w:t>
         </w:r>
       </w:hyperlink>
       <w:r>
@@ -128,30 +134,53 @@
           <w:rPr>
             <w:rStyle w:val="Hyperlink"/>
           </w:rPr>
+          <w:t xml:space="preserve">.RTF</w:t>
+        </w:r>
+      </w:hyperlink>
+      <w:r>
+        <w:t xml:space="preserve">,</w:t>
+      </w:r>
+      <w:r>
+        <w:t xml:space="preserve"> </w:t>
+      </w:r>
+      <w:hyperlink r:id="rId28">
+        <w:r>
+          <w:rPr>
+            <w:rStyle w:val="Hyperlink"/>
+          </w:rPr>
           <w:t xml:space="preserve">.TEX</w:t>
         </w:r>
       </w:hyperlink>
       <w:r>
-        <w:t xml:space="preserve"> </w:t>
-      </w:r>
-      <w:r>
-        <w:t xml:space="preserve">-</w:t>
+        <w:t xml:space="preserve">,</w:t>
       </w:r>
       <w:r>
         <w:t xml:space="preserve"> </w:t>
       </w:r>
+      <w:hyperlink r:id="rId29">
+        <w:r>
+          <w:rPr>
+            <w:rStyle w:val="Hyperlink"/>
+          </w:rPr>
+          <w:t xml:space="preserve">.TEXTILE</w:t>
+        </w:r>
+      </w:hyperlink>
       <w:r>
-        <w:rPr>
-          <w:b/>
-          <w:bCs/>
-        </w:rPr>
-        <w:t xml:space="preserve">Legende:</w:t>
+        <w:t xml:space="preserve">,</w:t>
       </w:r>
       <w:r>
         <w:t xml:space="preserve"> </w:t>
       </w:r>
+      <w:hyperlink r:id="rId30">
+        <w:r>
+          <w:rPr>
+            <w:rStyle w:val="Hyperlink"/>
+          </w:rPr>
+          <w:t xml:space="preserve">.WIKI</w:t>
+        </w:r>
+      </w:hyperlink>
       <w:r>
-        <w:t xml:space="preserve">* = Geburt, ⚭ = Hochzeit, † = Tod, 🔨 = Beruf, 💥 = Krieg, {} = Quelle.</w:t>
+        <w:t xml:space="preserve">.</w:t>
       </w:r>
       <w:r>
         <w:t xml:space="preserve"> </w:t>
@@ -215,7 +244,7 @@
             <w:r>
               <w:t xml:space="preserve">Utz Brästel genannt Fläschuz, kauft die Güter zu "Wyler" und "Mätzlins" (jetzt Fleschützen bei Börwang) vom Fürststift Kempten {</w:t>
             </w:r>
-            <w:hyperlink r:id="rId28">
+            <w:hyperlink r:id="rId31">
               <w:r>
                 <w:rPr>
                   <w:rStyle w:val="Hyperlink"/>
@@ -274,7 +303,7 @@
             <w:r>
               <w:t xml:space="preserve">Vergleich zwischen Hans Johann Fleschutz und Hans Caspar Laubenberg {</w:t>
             </w:r>
-            <w:hyperlink r:id="rId29">
+            <w:hyperlink r:id="rId32">
               <w:r>
                 <w:rPr>
                   <w:rStyle w:val="Hyperlink"/>
@@ -309,7 +338,7 @@
             <w:r>
               <w:t xml:space="preserve">Frevelgerichtsbarkeit zu Fleschützen {</w:t>
             </w:r>
-            <w:hyperlink r:id="rId30">
+            <w:hyperlink r:id="rId33">
               <w:r>
                 <w:rPr>
                   <w:rStyle w:val="Hyperlink"/>
@@ -344,7 +373,7 @@
             <w:r>
               <w:t xml:space="preserve">💥 Deutscher Bauernkrieg, 200 Allgäuer Höfe wurden in Brand gesteckt {</w:t>
             </w:r>
-            <w:hyperlink r:id="rId31">
+            <w:hyperlink r:id="rId34">
               <w:r>
                 <w:rPr>
                   <w:rStyle w:val="Hyperlink"/>
@@ -379,7 +408,7 @@
             <w:r>
               <w:t xml:space="preserve">Georg Fleschutz (Hofmeister) kauft Wasserrecht zu Burkarts {</w:t>
             </w:r>
-            <w:hyperlink r:id="rId32">
+            <w:hyperlink r:id="rId35">
               <w:r>
                 <w:rPr>
                   <w:rStyle w:val="Hyperlink"/>
@@ -414,7 +443,7 @@
             <w:r>
               <w:t xml:space="preserve">Georg Fleschutz (Hofmeister) kauft 2 Jauchert Acker {</w:t>
             </w:r>
-            <w:hyperlink r:id="rId33">
+            <w:hyperlink r:id="rId36">
               <w:r>
                 <w:rPr>
                   <w:rStyle w:val="Hyperlink"/>
@@ -449,7 +478,7 @@
             <w:r>
               <w:t xml:space="preserve">Georg Fleschutz (Hofmeister) kauft Haus vom Konvent {</w:t>
             </w:r>
-            <w:hyperlink r:id="rId34">
+            <w:hyperlink r:id="rId37">
               <w:r>
                 <w:rPr>
                   <w:rStyle w:val="Hyperlink"/>
@@ -484,7 +513,7 @@
             <w:r>
               <w:t xml:space="preserve">Georg Fleschutz (Hofmeister) kauft 2 Häuser vom Konvent {</w:t>
             </w:r>
-            <w:hyperlink r:id="rId35">
+            <w:hyperlink r:id="rId38">
               <w:r>
                 <w:rPr>
                   <w:rStyle w:val="Hyperlink"/>
@@ -567,7 +596,7 @@
             <w:r>
               <w:t xml:space="preserve">Agatha Fleschutz verkauft ihr Gut zu Eschers (Untrasried) für 200 Gulden {</w:t>
             </w:r>
-            <w:hyperlink r:id="rId36">
+            <w:hyperlink r:id="rId39">
               <w:r>
                 <w:rPr>
                   <w:rStyle w:val="Hyperlink"/>
@@ -602,7 +631,7 @@
             <w:r>
               <w:t xml:space="preserve">Güter und Untertanen zu Fleschützen {</w:t>
             </w:r>
-            <w:hyperlink r:id="rId37">
+            <w:hyperlink r:id="rId40">
               <w:r>
                 <w:rPr>
                   <w:rStyle w:val="Hyperlink"/>
@@ -637,7 +666,7 @@
             <w:r>
               <w:t xml:space="preserve">Georg Fleschutz (in Schwarzen) wegen verliehener Wirtschaftsgerechtsame {</w:t>
             </w:r>
-            <w:hyperlink r:id="rId38">
+            <w:hyperlink r:id="rId41">
               <w:r>
                 <w:rPr>
                   <w:rStyle w:val="Hyperlink"/>
@@ -648,7 +677,7 @@
             <w:r>
               <w:t xml:space="preserve">} und {</w:t>
             </w:r>
-            <w:hyperlink r:id="rId39">
+            <w:hyperlink r:id="rId42">
               <w:r>
                 <w:rPr>
                   <w:rStyle w:val="Hyperlink"/>
@@ -707,7 +736,7 @@
             <w:r>
               <w:t xml:space="preserve">Christoph Fleschutz kauft ein Haus mit Taferngerechtigkeit {</w:t>
             </w:r>
-            <w:hyperlink r:id="rId40">
+            <w:hyperlink r:id="rId43">
               <w:r>
                 <w:rPr>
                   <w:rStyle w:val="Hyperlink"/>
@@ -742,7 +771,7 @@
             <w:r>
               <w:t xml:space="preserve">Balthus Fleschutz zu Fleschützen bekommt Zinsbrief von Lukas Haini zu Bachtels {</w:t>
             </w:r>
-            <w:hyperlink r:id="rId41">
+            <w:hyperlink r:id="rId44">
               <w:r>
                 <w:rPr>
                   <w:rStyle w:val="Hyperlink"/>
@@ -777,7 +806,7 @@
             <w:r>
               <w:t xml:space="preserve">💥 Dreißigjähriger Krieg, dadurch Hungersnöte und Seuchen. In Teilen Süddeutschlands überlebte nur ein Drittel der Bevölkerung {</w:t>
             </w:r>
-            <w:hyperlink r:id="rId42">
+            <w:hyperlink r:id="rId45">
               <w:r>
                 <w:rPr>
                   <w:rStyle w:val="Hyperlink"/>
@@ -812,7 +841,7 @@
             <w:r>
               <w:t xml:space="preserve">Hans Georg Fleschutz verkauft Baind zu Dickenbühl {</w:t>
             </w:r>
-            <w:hyperlink r:id="rId43">
+            <w:hyperlink r:id="rId46">
               <w:r>
                 <w:rPr>
                   <w:rStyle w:val="Hyperlink"/>
@@ -871,7 +900,7 @@
             <w:r>
               <w:t xml:space="preserve">Georg Fleschutz zu Haubensteig kauft Weiderecht im Stadtallmey {</w:t>
             </w:r>
-            <w:hyperlink r:id="rId44">
+            <w:hyperlink r:id="rId47">
               <w:r>
                 <w:rPr>
                   <w:rStyle w:val="Hyperlink"/>
@@ -903,14 +932,54 @@
             <w:pPr>
               <w:pStyle w:val="Compact"/>
             </w:pPr>
-            <w:hyperlink r:id="rId45">
-              <w:r>
-                <w:rPr>
-                  <w:rStyle w:val="Hyperlink"/>
-                </w:rPr>
-                <w:t xml:space="preserve">Karte des Territoriums der Fürstabtei Kempten</w:t>
-              </w:r>
-            </w:hyperlink>
+            <w:r>
+              <w:drawing>
+                <wp:inline>
+                  <wp:extent cx="3918857" cy="2704011"/>
+                  <wp:effectExtent b="0" l="0" r="0" t="0"/>
+                  <wp:docPr descr="" title="fig:" id="49" name="Picture"/>
+                  <a:graphic>
+                    <a:graphicData uri="http://schemas.openxmlformats.org/drawingml/2006/picture">
+                      <pic:pic>
+                        <pic:nvPicPr>
+                          <pic:cNvPr descr="C:\Repos\Chronik\Quellen\Fuerststift_Kempten\1791_Karte.jpg" id="50" name="Picture"/>
+                          <pic:cNvPicPr>
+                            <a:picLocks noChangeArrowheads="1" noChangeAspect="1"/>
+                          </pic:cNvPicPr>
+                        </pic:nvPicPr>
+                        <pic:blipFill>
+                          <a:blip r:embed="rId48"/>
+                          <a:stretch>
+                            <a:fillRect/>
+                          </a:stretch>
+                        </pic:blipFill>
+                        <pic:spPr bwMode="auto">
+                          <a:xfrm>
+                            <a:off x="0" y="0"/>
+                            <a:ext cx="3918857" cy="2704011"/>
+                          </a:xfrm>
+                          <a:prstGeom prst="rect">
+                            <a:avLst/>
+                          </a:prstGeom>
+                          <a:noFill/>
+                          <a:ln w="9525">
+                            <a:noFill/>
+                            <a:headEnd/>
+                            <a:tailEnd/>
+                          </a:ln>
+                        </pic:spPr>
+                      </pic:pic>
+                    </a:graphicData>
+                  </a:graphic>
+                </wp:inline>
+              </w:drawing>
+            </w:r>
+            <w:r>
+              <w:t xml:space="preserve"> </w:t>
+            </w:r>
+            <w:r>
+              <w:t xml:space="preserve">(Karte von 1791 des Territoriums der Fürstabtei Kempten)</w:t>
+            </w:r>
           </w:p>
         </w:tc>
       </w:tr>
@@ -978,7 +1047,7 @@
             <w:r>
               <w:t xml:space="preserve">†1646 ⚭Ursula Schneider {</w:t>
             </w:r>
-            <w:hyperlink r:id="rId46">
+            <w:hyperlink r:id="rId51">
               <w:r>
                 <w:rPr>
                   <w:rStyle w:val="Hyperlink"/>
@@ -1035,7 +1104,7 @@
             <w:r>
               <w:t xml:space="preserve">🔨Hauptmann und Wirt ⚭1649 Sabina Brenberg(+1652) ⚭1654 Maria Heslin in Börwang {</w:t>
             </w:r>
-            <w:hyperlink r:id="rId47">
+            <w:hyperlink r:id="rId52">
               <w:r>
                 <w:rPr>
                   <w:rStyle w:val="Hyperlink"/>
@@ -1046,7 +1115,7 @@
             <w:r>
               <w:t xml:space="preserve">} {</w:t>
             </w:r>
-            <w:hyperlink r:id="rId48">
+            <w:hyperlink r:id="rId53">
               <w:r>
                 <w:rPr>
                   <w:rStyle w:val="Hyperlink"/>
@@ -1134,7 +1203,7 @@
             <w:r>
               <w:t xml:space="preserve">⚭1663 Maria Briechler in B. {</w:t>
             </w:r>
-            <w:hyperlink r:id="rId49">
+            <w:hyperlink r:id="rId54">
               <w:r>
                 <w:rPr>
                   <w:rStyle w:val="Hyperlink"/>
@@ -1169,7 +1238,7 @@
             <w:r>
               <w:t xml:space="preserve">*1649 in B. {</w:t>
             </w:r>
-            <w:hyperlink r:id="rId50">
+            <w:hyperlink r:id="rId55">
               <w:r>
                 <w:rPr>
                   <w:rStyle w:val="Hyperlink"/>
@@ -1204,7 +1273,7 @@
             <w:r>
               <w:t xml:space="preserve">*1651 in B. +1654 {</w:t>
             </w:r>
-            <w:hyperlink r:id="rId51">
+            <w:hyperlink r:id="rId56">
               <w:r>
                 <w:rPr>
                   <w:rStyle w:val="Hyperlink"/>
@@ -1239,7 +1308,7 @@
             <w:r>
               <w:t xml:space="preserve">*1655 in B. {</w:t>
             </w:r>
-            <w:hyperlink r:id="rId52">
+            <w:hyperlink r:id="rId57">
               <w:r>
                 <w:rPr>
                   <w:rStyle w:val="Hyperlink"/>
@@ -1274,7 +1343,7 @@
             <w:r>
               <w:t xml:space="preserve">*1656 in B. {</w:t>
             </w:r>
-            <w:hyperlink r:id="rId53">
+            <w:hyperlink r:id="rId58">
               <w:r>
                 <w:rPr>
                   <w:rStyle w:val="Hyperlink"/>
@@ -1309,7 +1378,7 @@
             <w:r>
               <w:t xml:space="preserve">*1657 in B. {</w:t>
             </w:r>
-            <w:hyperlink r:id="rId54">
+            <w:hyperlink r:id="rId59">
               <w:r>
                 <w:rPr>
                   <w:rStyle w:val="Hyperlink"/>
@@ -1344,7 +1413,7 @@
             <w:r>
               <w:t xml:space="preserve">*1659 in B. {</w:t>
             </w:r>
-            <w:hyperlink r:id="rId55">
+            <w:hyperlink r:id="rId60">
               <w:r>
                 <w:rPr>
                   <w:rStyle w:val="Hyperlink"/>
@@ -1428,7 +1497,7 @@
             <w:r>
               <w:t xml:space="preserve">*1664 in B. {</w:t>
             </w:r>
-            <w:hyperlink r:id="rId56">
+            <w:hyperlink r:id="rId61">
               <w:r>
                 <w:rPr>
                   <w:rStyle w:val="Hyperlink"/>
@@ -1463,7 +1532,7 @@
             <w:r>
               <w:t xml:space="preserve">*1665 in B. {</w:t>
             </w:r>
-            <w:hyperlink r:id="rId57">
+            <w:hyperlink r:id="rId62">
               <w:r>
                 <w:rPr>
                   <w:rStyle w:val="Hyperlink"/>
@@ -1498,7 +1567,7 @@
             <w:r>
               <w:t xml:space="preserve">*1666 in B. {</w:t>
             </w:r>
-            <w:hyperlink r:id="rId58">
+            <w:hyperlink r:id="rId63">
               <w:r>
                 <w:rPr>
                   <w:rStyle w:val="Hyperlink"/>
@@ -1533,7 +1602,7 @@
             <w:r>
               <w:t xml:space="preserve">*1667 in B. {</w:t>
             </w:r>
-            <w:hyperlink r:id="rId59">
+            <w:hyperlink r:id="rId64">
               <w:r>
                 <w:rPr>
                   <w:rStyle w:val="Hyperlink"/>
@@ -1568,7 +1637,7 @@
             <w:r>
               <w:t xml:space="preserve">*1669 in B. {</w:t>
             </w:r>
-            <w:hyperlink r:id="rId60">
+            <w:hyperlink r:id="rId65">
               <w:r>
                 <w:rPr>
                   <w:rStyle w:val="Hyperlink"/>
@@ -1603,7 +1672,7 @@
             <w:r>
               <w:t xml:space="preserve">*1670 in B. {</w:t>
             </w:r>
-            <w:hyperlink r:id="rId61">
+            <w:hyperlink r:id="rId66">
               <w:r>
                 <w:rPr>
                   <w:rStyle w:val="Hyperlink"/>
@@ -1638,7 +1707,7 @@
             <w:r>
               <w:t xml:space="preserve">*1671 in B. {</w:t>
             </w:r>
-            <w:hyperlink r:id="rId62">
+            <w:hyperlink r:id="rId67">
               <w:r>
                 <w:rPr>
                   <w:rStyle w:val="Hyperlink"/>
@@ -1673,7 +1742,7 @@
             <w:r>
               <w:t xml:space="preserve">*1673 in B. {</w:t>
             </w:r>
-            <w:hyperlink r:id="rId63">
+            <w:hyperlink r:id="rId68">
               <w:r>
                 <w:rPr>
                   <w:rStyle w:val="Hyperlink"/>
@@ -1708,7 +1777,7 @@
             <w:r>
               <w:t xml:space="preserve">*1675 in B. {</w:t>
             </w:r>
-            <w:hyperlink r:id="rId64">
+            <w:hyperlink r:id="rId69">
               <w:r>
                 <w:rPr>
                   <w:rStyle w:val="Hyperlink"/>
@@ -1743,7 +1812,7 @@
             <w:r>
               <w:t xml:space="preserve">*1677 in B. {</w:t>
             </w:r>
-            <w:hyperlink r:id="rId65">
+            <w:hyperlink r:id="rId70">
               <w:r>
                 <w:rPr>
                   <w:rStyle w:val="Hyperlink"/>
@@ -1778,7 +1847,7 @@
             <w:r>
               <w:t xml:space="preserve">*1679 in B. {</w:t>
             </w:r>
-            <w:hyperlink r:id="rId66">
+            <w:hyperlink r:id="rId71">
               <w:r>
                 <w:rPr>
                   <w:rStyle w:val="Hyperlink"/>
@@ -1817,7 +1886,7 @@
             <w:r>
               <w:t xml:space="preserve">*1680 in B., ⚭1717 Anna Maria Geiger in B. {</w:t>
             </w:r>
-            <w:hyperlink r:id="rId65">
+            <w:hyperlink r:id="rId70">
               <w:r>
                 <w:rPr>
                   <w:rStyle w:val="Hyperlink"/>
@@ -1852,7 +1921,7 @@
             <w:r>
               <w:t xml:space="preserve">*1681 in B. {</w:t>
             </w:r>
-            <w:hyperlink r:id="rId67">
+            <w:hyperlink r:id="rId72">
               <w:r>
                 <w:rPr>
                   <w:rStyle w:val="Hyperlink"/>
@@ -1887,7 +1956,7 @@
             <w:r>
               <w:t xml:space="preserve">*1683 in B. {</w:t>
             </w:r>
-            <w:hyperlink r:id="rId68">
+            <w:hyperlink r:id="rId73">
               <w:r>
                 <w:rPr>
                   <w:rStyle w:val="Hyperlink"/>
@@ -1971,7 +2040,7 @@
             <w:r>
               <w:t xml:space="preserve">*1718 in B. {</w:t>
             </w:r>
-            <w:hyperlink r:id="rId69">
+            <w:hyperlink r:id="rId74">
               <w:r>
                 <w:rPr>
                   <w:rStyle w:val="Hyperlink"/>
@@ -2006,7 +2075,7 @@
             <w:r>
               <w:t xml:space="preserve">*1719 in B. {</w:t>
             </w:r>
-            <w:hyperlink r:id="rId70">
+            <w:hyperlink r:id="rId75">
               <w:r>
                 <w:rPr>
                   <w:rStyle w:val="Hyperlink"/>
@@ -2041,7 +2110,7 @@
             <w:r>
               <w:t xml:space="preserve">*1721 in B. {</w:t>
             </w:r>
-            <w:hyperlink r:id="rId71">
+            <w:hyperlink r:id="rId76">
               <w:r>
                 <w:rPr>
                   <w:rStyle w:val="Hyperlink"/>
@@ -2076,7 +2145,7 @@
             <w:r>
               <w:t xml:space="preserve">*1723 in B. {</w:t>
             </w:r>
-            <w:hyperlink r:id="rId72">
+            <w:hyperlink r:id="rId77">
               <w:r>
                 <w:rPr>
                   <w:rStyle w:val="Hyperlink"/>
@@ -2115,7 +2184,7 @@
             <w:r>
               <w:t xml:space="preserve">*1725 in B. 🔨Bauer +06.04.1773 an böses Fieber in Waizenried bei Untrasried ⚭11.08.1757 Anastasia Trunzer in Untrasried {</w:t>
             </w:r>
-            <w:hyperlink r:id="rId73">
+            <w:hyperlink r:id="rId78">
               <w:r>
                 <w:rPr>
                   <w:rStyle w:val="Hyperlink"/>
@@ -2150,7 +2219,7 @@
             <w:r>
               <w:t xml:space="preserve">*1726 in B. {</w:t>
             </w:r>
-            <w:hyperlink r:id="rId74">
+            <w:hyperlink r:id="rId79">
               <w:r>
                 <w:rPr>
                   <w:rStyle w:val="Hyperlink"/>
@@ -2210,7 +2279,7 @@
             <w:r>
               <w:t xml:space="preserve">(auf Hof in Waizenried 79 bei Untrasried, jetzt Schindele-Hof) {</w:t>
             </w:r>
-            <w:hyperlink r:id="rId75">
+            <w:hyperlink r:id="rId80">
               <w:r>
                 <w:rPr>
                   <w:rStyle w:val="Hyperlink"/>
@@ -2586,7 +2655,7 @@
             <w:r>
               <w:t xml:space="preserve">(auf Hof in Waizenried 79 bei Untrasried, jetzt Schindele-Hof) {</w:t>
             </w:r>
-            <w:hyperlink r:id="rId75">
+            <w:hyperlink r:id="rId80">
               <w:r>
                 <w:rPr>
                   <w:rStyle w:val="Hyperlink"/>
@@ -2890,7 +2959,7 @@
             <w:r>
               <w:t xml:space="preserve">(auf Hof in Waizenried 79 bei Untrasried, jetzt Schindele-Hof) {</w:t>
             </w:r>
-            <w:hyperlink r:id="rId75">
+            <w:hyperlink r:id="rId80">
               <w:r>
                 <w:rPr>
                   <w:rStyle w:val="Hyperlink"/>
@@ -3169,7 +3238,7 @@
             <w:r>
               <w:t xml:space="preserve">*01.06.1831 in W. 🔨Privatiere †25.11.1901 in Ostenried 71 bei Untrasried {</w:t>
             </w:r>
-            <w:hyperlink r:id="rId76">
+            <w:hyperlink r:id="rId81">
               <w:r>
                 <w:rPr>
                   <w:rStyle w:val="Hyperlink"/>
@@ -3322,7 +3391,7 @@
             <w:r>
               <w:t xml:space="preserve">: {</w:t>
             </w:r>
-            <w:hyperlink r:id="rId75">
+            <w:hyperlink r:id="rId80">
               <w:r>
                 <w:rPr>
                   <w:rStyle w:val="Hyperlink"/>
@@ -3359,9 +3428,9 @@
               <w:pStyle w:val="Compact"/>
             </w:pPr>
             <w:r>
-              <w:t xml:space="preserve">*09.05.1868 in Ostenried 71 bei Untrasried ⚒Bauer †05.01.1933 {</w:t>
-            </w:r>
-            <w:hyperlink r:id="rId77">
+              <w:t xml:space="preserve">*09.05.1868 in Ostenried 71 bei Untrasried 🔨Bauer †05.01.1933 {</w:t>
+            </w:r>
+            <w:hyperlink r:id="rId82">
               <w:r>
                 <w:rPr>
                   <w:rStyle w:val="Hyperlink"/>
@@ -3372,7 +3441,7 @@
             <w:r>
               <w:t xml:space="preserve">} ⚭ Apollonia Mayr *09.02.1870 +08.12.1957 {</w:t>
             </w:r>
-            <w:hyperlink r:id="rId78">
+            <w:hyperlink r:id="rId83">
               <w:r>
                 <w:rPr>
                   <w:rStyle w:val="Hyperlink"/>
@@ -3426,6 +3495,12 @@
               </w:rPr>
               <w:t xml:space="preserve">Johann Georg &amp; Apollonia's Kinder:</w:t>
             </w:r>
+            <w:r>
+              <w:t xml:space="preserve"> </w:t>
+            </w:r>
+            <w:r>
+              <w:t xml:space="preserve">(zuerst in Ostenried 71 bei Untrasried, dann in Albrechts 12 bei Günzach)</w:t>
+            </w:r>
           </w:p>
         </w:tc>
       </w:tr>
@@ -3452,9 +3527,9 @@
               <w:pStyle w:val="Compact"/>
             </w:pPr>
             <w:r>
-              <w:t xml:space="preserve">*30.12.1895 in Ostenried ⚒Bauer †29.05.1955 in Albrechts {</w:t>
-            </w:r>
-            <w:hyperlink r:id="rId79">
+              <w:t xml:space="preserve">*30.12.1895 in O. 🔨Bauer †29.05.1955 in Albrechts {</w:t>
+            </w:r>
+            <w:hyperlink r:id="rId84">
               <w:r>
                 <w:rPr>
                   <w:rStyle w:val="Hyperlink"/>
@@ -3465,7 +3540,7 @@
             <w:r>
               <w:t xml:space="preserve">} ⚭ Sophie Hartmann *23.03.1904 †30.09.1977 {</w:t>
             </w:r>
-            <w:hyperlink r:id="rId80">
+            <w:hyperlink r:id="rId85">
               <w:r>
                 <w:rPr>
                   <w:rStyle w:val="Hyperlink"/>
@@ -3570,7 +3645,7 @@
               <w:pStyle w:val="Compact"/>
             </w:pPr>
             <w:r>
-              <w:t xml:space="preserve">*13.08.1906 in Albrechts bei Günzach †09.05.1935</w:t>
+              <w:t xml:space="preserve">*13.08.1906 in A. †09.05.1935</w:t>
             </w:r>
           </w:p>
         </w:tc>
@@ -3594,14 +3669,96 @@
               <w:pStyle w:val="Compact"/>
             </w:pPr>
             <w:r>
-              <w:t xml:space="preserve">*10.12.1907 in A. 🔨Soldat im 💥 2. Weltkrieg †28.09.1942 bei Leningrad, Russland {</w:t>
-            </w:r>
-            <w:hyperlink r:id="rId81">
+              <w:t xml:space="preserve">*10.12.1907 in A. 🔨Soldat †28.09.1942 bei Leningrad, Russland {</w:t>
+            </w:r>
+            <w:hyperlink r:id="rId86">
               <w:r>
                 <w:rPr>
                   <w:rStyle w:val="Hyperlink"/>
                 </w:rPr>
                 <w:t xml:space="preserve">Sterbebild</w:t>
+              </w:r>
+            </w:hyperlink>
+            <w:r>
+              <w:t xml:space="preserve">}</w:t>
+            </w:r>
+          </w:p>
+        </w:tc>
+      </w:tr>
+      <w:tr>
+        <w:tc>
+          <w:tcPr/>
+          <w:p>
+            <w:pPr>
+              <w:pStyle w:val="Compact"/>
+            </w:pPr>
+          </w:p>
+        </w:tc>
+        <w:tc>
+          <w:tcPr/>
+          <w:p>
+            <w:pPr>
+              <w:pStyle w:val="Compact"/>
+            </w:pPr>
+          </w:p>
+        </w:tc>
+      </w:tr>
+      <w:tr>
+        <w:tc>
+          <w:tcPr/>
+          <w:p>
+            <w:pPr>
+              <w:pStyle w:val="Compact"/>
+            </w:pPr>
+          </w:p>
+        </w:tc>
+        <w:tc>
+          <w:tcPr/>
+          <w:p>
+            <w:pPr>
+              <w:pStyle w:val="Compact"/>
+            </w:pPr>
+            <w:r>
+              <w:t xml:space="preserve">1914-1918 💥 1. Weltkrieg {</w:t>
+            </w:r>
+            <w:hyperlink r:id="rId87">
+              <w:r>
+                <w:rPr>
+                  <w:rStyle w:val="Hyperlink"/>
+                </w:rPr>
+                <w:t xml:space="preserve">Wikipedia</w:t>
+              </w:r>
+            </w:hyperlink>
+            <w:r>
+              <w:t xml:space="preserve">}</w:t>
+            </w:r>
+          </w:p>
+        </w:tc>
+      </w:tr>
+      <w:tr>
+        <w:tc>
+          <w:tcPr/>
+          <w:p>
+            <w:pPr>
+              <w:pStyle w:val="Compact"/>
+            </w:pPr>
+          </w:p>
+        </w:tc>
+        <w:tc>
+          <w:tcPr/>
+          <w:p>
+            <w:pPr>
+              <w:pStyle w:val="Compact"/>
+            </w:pPr>
+            <w:r>
+              <w:t xml:space="preserve">1939-1945 💥 2. Weltkrieg {</w:t>
+            </w:r>
+            <w:hyperlink r:id="rId88">
+              <w:r>
+                <w:rPr>
+                  <w:rStyle w:val="Hyperlink"/>
+                </w:rPr>
+                <w:t xml:space="preserve">Wikipedia</w:t>
               </w:r>
             </w:hyperlink>
             <w:r>
@@ -3780,7 +3937,7 @@
         </w:tc>
       </w:tr>
     </w:tbl>
-    <w:bookmarkStart w:id="82" w:name="header-n373"/>
+    <w:bookmarkStart w:id="89" w:name="header-n382"/>
     <w:p>
       <w:pPr>
         <w:pStyle w:val="Heading2"/>
@@ -3794,11 +3951,55 @@
         <w:pStyle w:val="FirstParagraph"/>
       </w:pPr>
       <w:r>
-        <w:t xml:space="preserve">Vielen Dank an Karl Fleschutz und an seinen Großvater für ihre Ahnenforschung und ihre Chronik der Familie Fleschutz in Burg. Vielen Dank an Bernhard für die Sterbebilder und an Jörg für den Hinweis zu Matricula Online.</w:t>
+        <w:t xml:space="preserve">Vielen, vielen Dank an alle die bei dieser Chronik mitgeholfen haben:</w:t>
       </w:r>
     </w:p>
-    <w:bookmarkEnd w:id="82"/>
-    <w:bookmarkEnd w:id="83"/>
+    <w:p>
+      <w:pPr>
+        <w:numPr>
+          <w:ilvl w:val="0"/>
+          <w:numId w:val="1001"/>
+        </w:numPr>
+      </w:pPr>
+      <w:r>
+        <w:t xml:space="preserve">An Karl Fleschutz und seinen Großvater für ihre Ahnenforschung und ihre Chronik der Familie Fleschutz in Burg.</w:t>
+      </w:r>
+    </w:p>
+    <w:p>
+      <w:pPr>
+        <w:numPr>
+          <w:ilvl w:val="0"/>
+          <w:numId w:val="1001"/>
+        </w:numPr>
+      </w:pPr>
+      <w:r>
+        <w:t xml:space="preserve">An das Team von Matricula Online, die alle Kirchenbücher im süddeutschen Raum eingescannt haben.</w:t>
+      </w:r>
+    </w:p>
+    <w:p>
+      <w:pPr>
+        <w:numPr>
+          <w:ilvl w:val="0"/>
+          <w:numId w:val="1001"/>
+        </w:numPr>
+      </w:pPr>
+      <w:r>
+        <w:t xml:space="preserve">An Bernhard für die Sterbebilder und an Jörg für den Hinweis zu Matricula Online.</w:t>
+      </w:r>
+    </w:p>
+    <w:p>
+      <w:pPr>
+        <w:numPr>
+          <w:ilvl w:val="0"/>
+          <w:numId w:val="1001"/>
+        </w:numPr>
+      </w:pPr>
+      <w:r>
+        <w:t xml:space="preserve">An Andrea für das schwierige Entziffern der Handschriften.</w:t>
+      </w:r>
+    </w:p>
+    <w:bookmarkEnd w:id="89"/>
+    <w:bookmarkEnd w:id="90"/>
     <w:sectPr>
       <w:footnotePr>
         <w:numRestart w:val="eachSect"/>
@@ -3909,8 +4110,114 @@
       </w:pPr>
     </w:lvl>
   </w:abstractNum>
+  <w:abstractNum w:abstractNumId="991">
+    <w:nsid w:val="0000A991"/>
+    <w:multiLevelType w:val="multilevel"/>
+    <w:lvl w:ilvl="0">
+      <w:numFmt w:val="bullet"/>
+      <w:lvlText w:val=""/>
+      <w:lvlJc w:val="left"/>
+      <w:pPr>
+        <w:ind w:left="720" w:hanging="360"/>
+      </w:pPr>
+      <w:rPr>
+        <w:rFonts w:ascii="Symbol" w:hAnsi="Symbol" w:cs="Symbol" w:hint="default"/>
+      </w:rPr>
+    </w:lvl>
+    <w:lvl w:ilvl="1">
+      <w:numFmt w:val="bullet"/>
+      <w:lvlText w:val="o"/>
+      <w:lvlJc w:val="left"/>
+      <w:pPr>
+        <w:ind w:left="1440" w:hanging="360"/>
+      </w:pPr>
+      <w:rPr>
+        <w:rFonts w:ascii="Courier New" w:hAnsi="Courier New" w:cs="Courier New" w:hint="default"/>
+      </w:rPr>
+    </w:lvl>
+    <w:lvl w:ilvl="2">
+      <w:numFmt w:val="bullet"/>
+      <w:lvlText w:val=""/>
+      <w:lvlJc w:val="left"/>
+      <w:pPr>
+        <w:ind w:left="2160" w:hanging="360"/>
+      </w:pPr>
+      <w:rPr>
+        <w:rFonts w:ascii="Wingdings" w:hAnsi="Wingdings" w:cs="Wingdings" w:hint="default"/>
+      </w:rPr>
+    </w:lvl>
+    <w:lvl w:ilvl="3">
+      <w:numFmt w:val="bullet"/>
+      <w:lvlText w:val=""/>
+      <w:lvlJc w:val="left"/>
+      <w:pPr>
+        <w:ind w:left="2880" w:hanging="360"/>
+      </w:pPr>
+      <w:rPr>
+        <w:rFonts w:ascii="Symbol" w:hAnsi="Symbol" w:cs="Symbol" w:hint="default"/>
+      </w:rPr>
+    </w:lvl>
+    <w:lvl w:ilvl="4">
+      <w:numFmt w:val="bullet"/>
+      <w:lvlText w:val="o"/>
+      <w:lvlJc w:val="left"/>
+      <w:pPr>
+        <w:ind w:left="3600" w:hanging="360"/>
+      </w:pPr>
+      <w:rPr>
+        <w:rFonts w:ascii="Courier New" w:hAnsi="Courier New" w:cs="Courier New" w:hint="default"/>
+      </w:rPr>
+    </w:lvl>
+    <w:lvl w:ilvl="5">
+      <w:numFmt w:val="bullet"/>
+      <w:lvlText w:val=""/>
+      <w:lvlJc w:val="left"/>
+      <w:pPr>
+        <w:ind w:left="4320" w:hanging="360"/>
+      </w:pPr>
+      <w:rPr>
+        <w:rFonts w:ascii="Wingdings" w:hAnsi="Wingdings" w:cs="Wingdings" w:hint="default"/>
+      </w:rPr>
+    </w:lvl>
+    <w:lvl w:ilvl="6">
+      <w:numFmt w:val="bullet"/>
+      <w:lvlText w:val=""/>
+      <w:lvlJc w:val="left"/>
+      <w:pPr>
+        <w:ind w:left="5040" w:hanging="360"/>
+      </w:pPr>
+      <w:rPr>
+        <w:rFonts w:ascii="Symbol" w:hAnsi="Symbol" w:cs="Symbol" w:hint="default"/>
+      </w:rPr>
+    </w:lvl>
+    <w:lvl w:ilvl="7">
+      <w:numFmt w:val="bullet"/>
+      <w:lvlText w:val="o"/>
+      <w:lvlJc w:val="left"/>
+      <w:pPr>
+        <w:ind w:left="5760" w:hanging="360"/>
+      </w:pPr>
+      <w:rPr>
+        <w:rFonts w:ascii="Courier New" w:hAnsi="Courier New" w:cs="Courier New" w:hint="default"/>
+      </w:rPr>
+    </w:lvl>
+    <w:lvl w:ilvl="8">
+      <w:numFmt w:val="bullet"/>
+      <w:lvlText w:val=""/>
+      <w:lvlJc w:val="left"/>
+      <w:pPr>
+        <w:ind w:left="6480" w:hanging="360"/>
+      </w:pPr>
+      <w:rPr>
+        <w:rFonts w:ascii="Wingdings" w:hAnsi="Wingdings" w:cs="Wingdings" w:hint="default"/>
+      </w:rPr>
+    </w:lvl>
+  </w:abstractNum>
   <w:num w:numId="1000">
     <w:abstractNumId w:val="990"/>
+  </w:num>
+  <w:num w:numId="1001">
+    <w:abstractNumId w:val="991"/>
   </w:num>
 </w:numbering>
 </file>

</xml_diff>

<commit_message>
Update der exportierten Chroniken
</commit_message>
<xml_diff>
--- a/Export/Chronik.docx
+++ b/Export/Chronik.docx
@@ -2,7 +2,7 @@
 <file path=word/document.xml><?xml version="1.0" encoding="utf-8"?>
 <w:document xmlns:w="http://schemas.openxmlformats.org/wordprocessingml/2006/main" xmlns:m="http://schemas.openxmlformats.org/officeDocument/2006/math" xmlns:r="http://schemas.openxmlformats.org/officeDocument/2006/relationships" xmlns:o="urn:schemas-microsoft-com:office:office" xmlns:v="urn:schemas-microsoft-com:vml" xmlns:w10="urn:schemas-microsoft-com:office:word" xmlns:a="http://schemas.openxmlformats.org/drawingml/2006/main" xmlns:pic="http://schemas.openxmlformats.org/drawingml/2006/picture" xmlns:wp="http://schemas.openxmlformats.org/drawingml/2006/wordprocessingDrawing">
   <w:body>
-    <w:bookmarkStart w:id="96" w:name="header-n0"/>
+    <w:bookmarkStart w:id="101" w:name="header-n0"/>
     <w:p>
       <w:pPr>
         <w:pStyle w:val="Heading1"/>
@@ -26,161 +26,7 @@
         <w:t xml:space="preserve"> </w:t>
       </w:r>
       <w:r>
-        <w:t xml:space="preserve">* = Geburt, ⚭ = Hochzeit, † = Tod, 🔨 = Beruf, 💥 = Krieg, {} = Quelle. Die Chronik ist auch verfügbar im Format:</w:t>
-      </w:r>
-      <w:r>
-        <w:t xml:space="preserve"> </w:t>
-      </w:r>
-      <w:hyperlink r:id="rId20">
-        <w:r>
-          <w:rPr>
-            <w:rStyle w:val="Hyperlink"/>
-          </w:rPr>
-          <w:t xml:space="preserve">.DOCX</w:t>
-        </w:r>
-      </w:hyperlink>
-      <w:r>
-        <w:t xml:space="preserve">,</w:t>
-      </w:r>
-      <w:r>
-        <w:t xml:space="preserve"> </w:t>
-      </w:r>
-      <w:hyperlink r:id="rId21">
-        <w:r>
-          <w:rPr>
-            <w:rStyle w:val="Hyperlink"/>
-          </w:rPr>
-          <w:t xml:space="preserve">.EPUB (für E-Books)</w:t>
-        </w:r>
-      </w:hyperlink>
-      <w:r>
-        <w:t xml:space="preserve">,</w:t>
-      </w:r>
-      <w:r>
-        <w:t xml:space="preserve"> </w:t>
-      </w:r>
-      <w:hyperlink r:id="rId22">
-        <w:r>
-          <w:rPr>
-            <w:rStyle w:val="Hyperlink"/>
-          </w:rPr>
-          <w:t xml:space="preserve">.HTML</w:t>
-        </w:r>
-      </w:hyperlink>
-      <w:r>
-        <w:t xml:space="preserve">,</w:t>
-      </w:r>
-      <w:r>
-        <w:t xml:space="preserve"> </w:t>
-      </w:r>
-      <w:hyperlink r:id="rId23">
-        <w:r>
-          <w:rPr>
-            <w:rStyle w:val="Hyperlink"/>
-          </w:rPr>
-          <w:t xml:space="preserve">.ODT</w:t>
-        </w:r>
-      </w:hyperlink>
-      <w:r>
-        <w:t xml:space="preserve">,</w:t>
-      </w:r>
-      <w:r>
-        <w:t xml:space="preserve"> </w:t>
-      </w:r>
-      <w:hyperlink r:id="rId24">
-        <w:r>
-          <w:rPr>
-            <w:rStyle w:val="Hyperlink"/>
-          </w:rPr>
-          <w:t xml:space="preserve">.OPML</w:t>
-        </w:r>
-      </w:hyperlink>
-      <w:r>
-        <w:t xml:space="preserve">,</w:t>
-      </w:r>
-      <w:r>
-        <w:t xml:space="preserve"> </w:t>
-      </w:r>
-      <w:hyperlink r:id="rId25">
-        <w:r>
-          <w:rPr>
-            <w:rStyle w:val="Hyperlink"/>
-          </w:rPr>
-          <w:t xml:space="preserve">.PDF</w:t>
-        </w:r>
-      </w:hyperlink>
-      <w:r>
-        <w:t xml:space="preserve">,</w:t>
-      </w:r>
-      <w:r>
-        <w:t xml:space="preserve"> </w:t>
-      </w:r>
-      <w:hyperlink r:id="rId26">
-        <w:r>
-          <w:rPr>
-            <w:rStyle w:val="Hyperlink"/>
-          </w:rPr>
-          <w:t xml:space="preserve">.RST</w:t>
-        </w:r>
-      </w:hyperlink>
-      <w:r>
-        <w:t xml:space="preserve">,</w:t>
-      </w:r>
-      <w:r>
-        <w:t xml:space="preserve"> </w:t>
-      </w:r>
-      <w:hyperlink r:id="rId27">
-        <w:r>
-          <w:rPr>
-            <w:rStyle w:val="Hyperlink"/>
-          </w:rPr>
-          <w:t xml:space="preserve">.RTF</w:t>
-        </w:r>
-      </w:hyperlink>
-      <w:r>
-        <w:t xml:space="preserve">,</w:t>
-      </w:r>
-      <w:r>
-        <w:t xml:space="preserve"> </w:t>
-      </w:r>
-      <w:hyperlink r:id="rId28">
-        <w:r>
-          <w:rPr>
-            <w:rStyle w:val="Hyperlink"/>
-          </w:rPr>
-          <w:t xml:space="preserve">.TEX</w:t>
-        </w:r>
-      </w:hyperlink>
-      <w:r>
-        <w:t xml:space="preserve">,</w:t>
-      </w:r>
-      <w:r>
-        <w:t xml:space="preserve"> </w:t>
-      </w:r>
-      <w:hyperlink r:id="rId29">
-        <w:r>
-          <w:rPr>
-            <w:rStyle w:val="Hyperlink"/>
-          </w:rPr>
-          <w:t xml:space="preserve">.TEXTILE</w:t>
-        </w:r>
-      </w:hyperlink>
-      <w:r>
-        <w:t xml:space="preserve">, sowie</w:t>
-      </w:r>
-      <w:r>
-        <w:t xml:space="preserve"> </w:t>
-      </w:r>
-      <w:hyperlink r:id="rId30">
-        <w:r>
-          <w:rPr>
-            <w:rStyle w:val="Hyperlink"/>
-          </w:rPr>
-          <w:t xml:space="preserve">.WIKI</w:t>
-        </w:r>
-      </w:hyperlink>
-      <w:r>
-        <w:t xml:space="preserve">.</w:t>
+        <w:t xml:space="preserve">* = Geburt, ⚭ = Hochzeit, † = Tod, 🔨 = Beruf, 💥 = Krieg, {} = Quelle (mehr Hinweise: siehe unten).</w:t>
       </w:r>
       <w:r>
         <w:t xml:space="preserve"> </w:t>
@@ -244,7 +90,7 @@
             <w:r>
               <w:t xml:space="preserve">Utz Brästel genannt Fläschuz, kauft die Güter zu "Wyler" und "Mätzlins" (jetzt Fleschützen bei Börwang) vom Fürststift Kempten {</w:t>
             </w:r>
-            <w:hyperlink r:id="rId31">
+            <w:hyperlink r:id="rId20">
               <w:r>
                 <w:rPr>
                   <w:rStyle w:val="Hyperlink"/>
@@ -303,7 +149,7 @@
             <w:r>
               <w:t xml:space="preserve">Vergleich zwischen Hans Johann Fleschutz und Hans Caspar Laubenberg {</w:t>
             </w:r>
-            <w:hyperlink r:id="rId32">
+            <w:hyperlink r:id="rId21">
               <w:r>
                 <w:rPr>
                   <w:rStyle w:val="Hyperlink"/>
@@ -338,7 +184,7 @@
             <w:r>
               <w:t xml:space="preserve">Frevelgerichtsbarkeit zu Fleschützen {</w:t>
             </w:r>
-            <w:hyperlink r:id="rId33">
+            <w:hyperlink r:id="rId22">
               <w:r>
                 <w:rPr>
                   <w:rStyle w:val="Hyperlink"/>
@@ -373,7 +219,7 @@
             <w:r>
               <w:t xml:space="preserve">💥 Deutscher Bauernkrieg, 200 Allgäuer Höfe wurden in Brand gesteckt {</w:t>
             </w:r>
-            <w:hyperlink r:id="rId34">
+            <w:hyperlink r:id="rId23">
               <w:r>
                 <w:rPr>
                   <w:rStyle w:val="Hyperlink"/>
@@ -408,7 +254,7 @@
             <w:r>
               <w:t xml:space="preserve">Georg Fleschutz (Hofmeister) kauft Wasserrecht zu Burkarts {</w:t>
             </w:r>
-            <w:hyperlink r:id="rId35">
+            <w:hyperlink r:id="rId24">
               <w:r>
                 <w:rPr>
                   <w:rStyle w:val="Hyperlink"/>
@@ -419,7 +265,7 @@
             <w:r>
               <w:t xml:space="preserve">}, 1 Jahr später kauft er 2 Jauchert Acker {</w:t>
             </w:r>
-            <w:hyperlink r:id="rId36">
+            <w:hyperlink r:id="rId25">
               <w:r>
                 <w:rPr>
                   <w:rStyle w:val="Hyperlink"/>
@@ -430,7 +276,7 @@
             <w:r>
               <w:t xml:space="preserve">}, 1540 kauft er ein Haus vom Konvent {</w:t>
             </w:r>
-            <w:hyperlink r:id="rId37">
+            <w:hyperlink r:id="rId26">
               <w:r>
                 <w:rPr>
                   <w:rStyle w:val="Hyperlink"/>
@@ -441,7 +287,7 @@
             <w:r>
               <w:t xml:space="preserve">} und 1542 kauft er weitere 2 Häuser vom Konvent {</w:t>
             </w:r>
-            <w:hyperlink r:id="rId38">
+            <w:hyperlink r:id="rId27">
               <w:r>
                 <w:rPr>
                   <w:rStyle w:val="Hyperlink"/>
@@ -478,18 +324,18 @@
                 <wp:inline>
                   <wp:extent cx="5334000" cy="6370549"/>
                   <wp:effectExtent b="0" l="0" r="0" t="0"/>
-                  <wp:docPr descr="" title="fig:" id="40" name="Picture"/>
+                  <wp:docPr descr="" title="fig:" id="29" name="Picture"/>
                   <a:graphic>
                     <a:graphicData uri="http://schemas.openxmlformats.org/drawingml/2006/picture">
                       <pic:pic>
                         <pic:nvPicPr>
-                          <pic:cNvPr descr="C:\Repos\Chronik\Quellen\Allgaeuer_Geschichtsfreund\Bildausschnitt.jpg" id="41" name="Picture"/>
+                          <pic:cNvPr descr="C:\Repos\Chronik\Quellen\Allgaeuer_Geschichtsfreund\Bildausschnitt.jpg" id="30" name="Picture"/>
                           <pic:cNvPicPr>
                             <a:picLocks noChangeArrowheads="1" noChangeAspect="1"/>
                           </pic:cNvPicPr>
                         </pic:nvPicPr>
                         <pic:blipFill>
-                          <a:blip r:embed="rId39"/>
+                          <a:blip r:embed="rId28"/>
                           <a:stretch>
                             <a:fillRect/>
                           </a:stretch>
@@ -521,7 +367,7 @@
             <w:r>
               <w:t xml:space="preserve">{</w:t>
             </w:r>
-            <w:hyperlink r:id="rId42">
+            <w:hyperlink r:id="rId31">
               <w:r>
                 <w:rPr>
                   <w:rStyle w:val="Hyperlink"/>
@@ -580,7 +426,7 @@
             <w:r>
               <w:t xml:space="preserve">Agatha Fleschutz verkauft ihr Gut zu Eschers (Untrasried) für 200 Gulden {</w:t>
             </w:r>
-            <w:hyperlink r:id="rId43">
+            <w:hyperlink r:id="rId32">
               <w:r>
                 <w:rPr>
                   <w:rStyle w:val="Hyperlink"/>
@@ -615,7 +461,7 @@
             <w:r>
               <w:t xml:space="preserve">Güter und Untertanen zu Fleschützen {</w:t>
             </w:r>
-            <w:hyperlink r:id="rId44">
+            <w:hyperlink r:id="rId33">
               <w:r>
                 <w:rPr>
                   <w:rStyle w:val="Hyperlink"/>
@@ -650,7 +496,7 @@
             <w:r>
               <w:t xml:space="preserve">Georg Fleschutz (in Schwarzen) wegen verliehener Wirtschaftsgerechtsame {</w:t>
             </w:r>
-            <w:hyperlink r:id="rId45">
+            <w:hyperlink r:id="rId34">
               <w:r>
                 <w:rPr>
                   <w:rStyle w:val="Hyperlink"/>
@@ -661,7 +507,7 @@
             <w:r>
               <w:t xml:space="preserve">} und {</w:t>
             </w:r>
-            <w:hyperlink r:id="rId46">
+            <w:hyperlink r:id="rId35">
               <w:r>
                 <w:rPr>
                   <w:rStyle w:val="Hyperlink"/>
@@ -718,9 +564,9 @@
               <w:pStyle w:val="Compact"/>
             </w:pPr>
             <w:r>
-              <w:t xml:space="preserve">Christoph Fleschutz kauft ein Haus mit Taferngerechtigkeit {</w:t>
-            </w:r>
-            <w:hyperlink r:id="rId47">
+              <w:t xml:space="preserve">Christoph Fleschutz kauft eine Gaststätte {</w:t>
+            </w:r>
+            <w:hyperlink r:id="rId36">
               <w:r>
                 <w:rPr>
                   <w:rStyle w:val="Hyperlink"/>
@@ -755,7 +601,7 @@
             <w:r>
               <w:t xml:space="preserve">Balthus Fleschutz zu Fleschützen bekommt Zinsbrief von Lukas Haini zu Bachtels {</w:t>
             </w:r>
-            <w:hyperlink r:id="rId48">
+            <w:hyperlink r:id="rId37">
               <w:r>
                 <w:rPr>
                   <w:rStyle w:val="Hyperlink"/>
@@ -790,7 +636,7 @@
             <w:r>
               <w:t xml:space="preserve">💥 Dreißigjähriger Krieg, dadurch Hungersnöte und Seuchen. In Teilen Süddeutschlands überlebte nur ein Drittel der Bevölkerung {</w:t>
             </w:r>
-            <w:hyperlink r:id="rId49">
+            <w:hyperlink r:id="rId38">
               <w:r>
                 <w:rPr>
                   <w:rStyle w:val="Hyperlink"/>
@@ -825,7 +671,7 @@
             <w:r>
               <w:t xml:space="preserve">Hans Georg Fleschutz verkauft Baind zu Dickenbühl {</w:t>
             </w:r>
-            <w:hyperlink r:id="rId50">
+            <w:hyperlink r:id="rId39">
               <w:r>
                 <w:rPr>
                   <w:rStyle w:val="Hyperlink"/>
@@ -884,7 +730,7 @@
             <w:r>
               <w:t xml:space="preserve">Georg Fleschutz zu Haubensteig kauft Weiderecht im Stadtallmey {</w:t>
             </w:r>
-            <w:hyperlink r:id="rId51">
+            <w:hyperlink r:id="rId40">
               <w:r>
                 <w:rPr>
                   <w:rStyle w:val="Hyperlink"/>
@@ -921,18 +767,18 @@
                 <wp:inline>
                   <wp:extent cx="3918857" cy="2704011"/>
                   <wp:effectExtent b="0" l="0" r="0" t="0"/>
-                  <wp:docPr descr="" title="fig:" id="53" name="Picture"/>
+                  <wp:docPr descr="" title="fig:" id="42" name="Picture"/>
                   <a:graphic>
                     <a:graphicData uri="http://schemas.openxmlformats.org/drawingml/2006/picture">
                       <pic:pic>
                         <pic:nvPicPr>
-                          <pic:cNvPr descr="C:\Repos\Chronik\Quellen\Fuerststift_Kempten\1791_Karte.jpg" id="54" name="Picture"/>
+                          <pic:cNvPr descr="C:\Repos\Chronik\Quellen\Fuerststift_Kempten\1791_Karte.jpg" id="43" name="Picture"/>
                           <pic:cNvPicPr>
                             <a:picLocks noChangeArrowheads="1" noChangeAspect="1"/>
                           </pic:cNvPicPr>
                         </pic:nvPicPr>
                         <pic:blipFill>
-                          <a:blip r:embed="rId52"/>
+                          <a:blip r:embed="rId41"/>
                           <a:stretch>
                             <a:fillRect/>
                           </a:stretch>
@@ -964,7 +810,7 @@
             <w:r>
               <w:t xml:space="preserve">Karte des Territoriums der Fürstabtei Kempten von 1791 {</w:t>
             </w:r>
-            <w:hyperlink r:id="rId55">
+            <w:hyperlink r:id="rId44">
               <w:r>
                 <w:rPr>
                   <w:rStyle w:val="Hyperlink"/>
@@ -1042,7 +888,7 @@
             <w:r>
               <w:t xml:space="preserve">†1646 ⚭Ursula Schneider {</w:t>
             </w:r>
-            <w:hyperlink r:id="rId56">
+            <w:hyperlink r:id="rId45">
               <w:r>
                 <w:rPr>
                   <w:rStyle w:val="Hyperlink"/>
@@ -1099,7 +945,7 @@
             <w:r>
               <w:t xml:space="preserve">🔨Hauptmann und Wirt ⚭1649 Sabina Brenberg(+1652) ⚭1654 Maria Heslin in Börwang {</w:t>
             </w:r>
-            <w:hyperlink r:id="rId57">
+            <w:hyperlink r:id="rId46">
               <w:r>
                 <w:rPr>
                   <w:rStyle w:val="Hyperlink"/>
@@ -1110,7 +956,7 @@
             <w:r>
               <w:t xml:space="preserve">} {</w:t>
             </w:r>
-            <w:hyperlink r:id="rId58">
+            <w:hyperlink r:id="rId47">
               <w:r>
                 <w:rPr>
                   <w:rStyle w:val="Hyperlink"/>
@@ -1198,7 +1044,7 @@
             <w:r>
               <w:t xml:space="preserve">⚭1663 Maria Briechler in B. {</w:t>
             </w:r>
-            <w:hyperlink r:id="rId59">
+            <w:hyperlink r:id="rId48">
               <w:r>
                 <w:rPr>
                   <w:rStyle w:val="Hyperlink"/>
@@ -1233,7 +1079,7 @@
             <w:r>
               <w:t xml:space="preserve">*1649 in B. {</w:t>
             </w:r>
-            <w:hyperlink r:id="rId60">
+            <w:hyperlink r:id="rId49">
               <w:r>
                 <w:rPr>
                   <w:rStyle w:val="Hyperlink"/>
@@ -1268,7 +1114,7 @@
             <w:r>
               <w:t xml:space="preserve">*1651 in B. +1654 {</w:t>
             </w:r>
-            <w:hyperlink r:id="rId61">
+            <w:hyperlink r:id="rId50">
               <w:r>
                 <w:rPr>
                   <w:rStyle w:val="Hyperlink"/>
@@ -1303,7 +1149,7 @@
             <w:r>
               <w:t xml:space="preserve">*1655 in B. {</w:t>
             </w:r>
-            <w:hyperlink r:id="rId62">
+            <w:hyperlink r:id="rId51">
               <w:r>
                 <w:rPr>
                   <w:rStyle w:val="Hyperlink"/>
@@ -1338,7 +1184,7 @@
             <w:r>
               <w:t xml:space="preserve">*1656 in B. {</w:t>
             </w:r>
-            <w:hyperlink r:id="rId63">
+            <w:hyperlink r:id="rId52">
               <w:r>
                 <w:rPr>
                   <w:rStyle w:val="Hyperlink"/>
@@ -1373,7 +1219,7 @@
             <w:r>
               <w:t xml:space="preserve">*1657 in B. {</w:t>
             </w:r>
-            <w:hyperlink r:id="rId64">
+            <w:hyperlink r:id="rId53">
               <w:r>
                 <w:rPr>
                   <w:rStyle w:val="Hyperlink"/>
@@ -1408,7 +1254,7 @@
             <w:r>
               <w:t xml:space="preserve">*1659 in B. {</w:t>
             </w:r>
-            <w:hyperlink r:id="rId65">
+            <w:hyperlink r:id="rId54">
               <w:r>
                 <w:rPr>
                   <w:rStyle w:val="Hyperlink"/>
@@ -1492,7 +1338,7 @@
             <w:r>
               <w:t xml:space="preserve">*1664 in B. {</w:t>
             </w:r>
-            <w:hyperlink r:id="rId66">
+            <w:hyperlink r:id="rId55">
               <w:r>
                 <w:rPr>
                   <w:rStyle w:val="Hyperlink"/>
@@ -1527,7 +1373,7 @@
             <w:r>
               <w:t xml:space="preserve">*1665 in B. {</w:t>
             </w:r>
-            <w:hyperlink r:id="rId67">
+            <w:hyperlink r:id="rId56">
               <w:r>
                 <w:rPr>
                   <w:rStyle w:val="Hyperlink"/>
@@ -1562,7 +1408,7 @@
             <w:r>
               <w:t xml:space="preserve">*1666 in B. {</w:t>
             </w:r>
-            <w:hyperlink r:id="rId68">
+            <w:hyperlink r:id="rId57">
               <w:r>
                 <w:rPr>
                   <w:rStyle w:val="Hyperlink"/>
@@ -1597,7 +1443,7 @@
             <w:r>
               <w:t xml:space="preserve">*1667 in B. {</w:t>
             </w:r>
-            <w:hyperlink r:id="rId69">
+            <w:hyperlink r:id="rId58">
               <w:r>
                 <w:rPr>
                   <w:rStyle w:val="Hyperlink"/>
@@ -1632,7 +1478,7 @@
             <w:r>
               <w:t xml:space="preserve">*1669 in B. {</w:t>
             </w:r>
-            <w:hyperlink r:id="rId70">
+            <w:hyperlink r:id="rId59">
               <w:r>
                 <w:rPr>
                   <w:rStyle w:val="Hyperlink"/>
@@ -1667,7 +1513,7 @@
             <w:r>
               <w:t xml:space="preserve">*1670 in B. {</w:t>
             </w:r>
-            <w:hyperlink r:id="rId71">
+            <w:hyperlink r:id="rId60">
               <w:r>
                 <w:rPr>
                   <w:rStyle w:val="Hyperlink"/>
@@ -1702,7 +1548,7 @@
             <w:r>
               <w:t xml:space="preserve">*1671 in B. {</w:t>
             </w:r>
-            <w:hyperlink r:id="rId72">
+            <w:hyperlink r:id="rId61">
               <w:r>
                 <w:rPr>
                   <w:rStyle w:val="Hyperlink"/>
@@ -1737,7 +1583,7 @@
             <w:r>
               <w:t xml:space="preserve">*1673 in B. {</w:t>
             </w:r>
-            <w:hyperlink r:id="rId73">
+            <w:hyperlink r:id="rId62">
               <w:r>
                 <w:rPr>
                   <w:rStyle w:val="Hyperlink"/>
@@ -1772,7 +1618,7 @@
             <w:r>
               <w:t xml:space="preserve">*1675 in B. {</w:t>
             </w:r>
-            <w:hyperlink r:id="rId74">
+            <w:hyperlink r:id="rId63">
               <w:r>
                 <w:rPr>
                   <w:rStyle w:val="Hyperlink"/>
@@ -1807,7 +1653,7 @@
             <w:r>
               <w:t xml:space="preserve">*1677 in B. {</w:t>
             </w:r>
-            <w:hyperlink r:id="rId75">
+            <w:hyperlink r:id="rId64">
               <w:r>
                 <w:rPr>
                   <w:rStyle w:val="Hyperlink"/>
@@ -1842,7 +1688,7 @@
             <w:r>
               <w:t xml:space="preserve">*1679 in B. {</w:t>
             </w:r>
-            <w:hyperlink r:id="rId76">
+            <w:hyperlink r:id="rId65">
               <w:r>
                 <w:rPr>
                   <w:rStyle w:val="Hyperlink"/>
@@ -1881,7 +1727,7 @@
             <w:r>
               <w:t xml:space="preserve">*1680 in B., ⚭1717 Anna Maria Geiger in B. {</w:t>
             </w:r>
-            <w:hyperlink r:id="rId75">
+            <w:hyperlink r:id="rId64">
               <w:r>
                 <w:rPr>
                   <w:rStyle w:val="Hyperlink"/>
@@ -1916,7 +1762,7 @@
             <w:r>
               <w:t xml:space="preserve">*1681 in B. {</w:t>
             </w:r>
-            <w:hyperlink r:id="rId77">
+            <w:hyperlink r:id="rId66">
               <w:r>
                 <w:rPr>
                   <w:rStyle w:val="Hyperlink"/>
@@ -1951,7 +1797,7 @@
             <w:r>
               <w:t xml:space="preserve">*1683 in B. {</w:t>
             </w:r>
-            <w:hyperlink r:id="rId78">
+            <w:hyperlink r:id="rId67">
               <w:r>
                 <w:rPr>
                   <w:rStyle w:val="Hyperlink"/>
@@ -2035,7 +1881,7 @@
             <w:r>
               <w:t xml:space="preserve">*1718 in B. {</w:t>
             </w:r>
-            <w:hyperlink r:id="rId79">
+            <w:hyperlink r:id="rId68">
               <w:r>
                 <w:rPr>
                   <w:rStyle w:val="Hyperlink"/>
@@ -2070,7 +1916,7 @@
             <w:r>
               <w:t xml:space="preserve">*1719 in B. {</w:t>
             </w:r>
-            <w:hyperlink r:id="rId80">
+            <w:hyperlink r:id="rId69">
               <w:r>
                 <w:rPr>
                   <w:rStyle w:val="Hyperlink"/>
@@ -2105,7 +1951,7 @@
             <w:r>
               <w:t xml:space="preserve">*1721 in B. {</w:t>
             </w:r>
-            <w:hyperlink r:id="rId81">
+            <w:hyperlink r:id="rId70">
               <w:r>
                 <w:rPr>
                   <w:rStyle w:val="Hyperlink"/>
@@ -2140,7 +1986,7 @@
             <w:r>
               <w:t xml:space="preserve">*1723 in B. {</w:t>
             </w:r>
-            <w:hyperlink r:id="rId82">
+            <w:hyperlink r:id="rId71">
               <w:r>
                 <w:rPr>
                   <w:rStyle w:val="Hyperlink"/>
@@ -2179,7 +2025,7 @@
             <w:r>
               <w:t xml:space="preserve">*1725 in B. 🔨Bauer +06.04.1773 an böses Fieber in Waizenried bei Untrasried ⚭11.08.1757 Anastasia Trunzer in Untrasried {</w:t>
             </w:r>
-            <w:hyperlink r:id="rId83">
+            <w:hyperlink r:id="rId72">
               <w:r>
                 <w:rPr>
                   <w:rStyle w:val="Hyperlink"/>
@@ -2214,7 +2060,7 @@
             <w:r>
               <w:t xml:space="preserve">*1726 in B. {</w:t>
             </w:r>
-            <w:hyperlink r:id="rId84">
+            <w:hyperlink r:id="rId73">
               <w:r>
                 <w:rPr>
                   <w:rStyle w:val="Hyperlink"/>
@@ -2274,7 +2120,7 @@
             <w:r>
               <w:t xml:space="preserve">(auf Hof in Waizenried 79 bei Untrasried, jetzt Schindele-Hof) {</w:t>
             </w:r>
-            <w:hyperlink r:id="rId85">
+            <w:hyperlink r:id="rId74">
               <w:r>
                 <w:rPr>
                   <w:rStyle w:val="Hyperlink"/>
@@ -2503,7 +2349,7 @@
               <w:pStyle w:val="Compact"/>
             </w:pPr>
             <w:r>
-              <w:t xml:space="preserve">*08.11.1770</w:t>
+              <w:t xml:space="preserve">*08.11.1770 in W.</w:t>
             </w:r>
           </w:p>
         </w:tc>
@@ -2551,7 +2397,7 @@
               <w:pStyle w:val="Compact"/>
             </w:pPr>
             <w:r>
-              <w:t xml:space="preserve">'+23.10.1773 (notgetauft)</w:t>
+              <w:t xml:space="preserve">+23.10.1773 in W. (notgetauft)</w:t>
             </w:r>
           </w:p>
         </w:tc>
@@ -2599,7 +2445,7 @@
               <w:pStyle w:val="Compact"/>
             </w:pPr>
             <w:r>
-              <w:t xml:space="preserve">*14.02.1776</w:t>
+              <w:t xml:space="preserve">*14.02.1776 in W.</w:t>
             </w:r>
           </w:p>
         </w:tc>
@@ -2642,7 +2488,7 @@
                 <w:b/>
                 <w:bCs/>
               </w:rPr>
-              <w:t xml:space="preserve">Leonhard &amp; Maria's Kinder:</w:t>
+              <w:t xml:space="preserve">Leonhard &amp; Maria Adelheid's Kinder:</w:t>
             </w:r>
             <w:r>
               <w:t xml:space="preserve"> </w:t>
@@ -2650,7 +2496,7 @@
             <w:r>
               <w:t xml:space="preserve">(auf Hof in Waizenried 79 bei Untrasried, jetzt Schindele-Hof) {</w:t>
             </w:r>
-            <w:hyperlink r:id="rId85">
+            <w:hyperlink r:id="rId74">
               <w:r>
                 <w:rPr>
                   <w:rStyle w:val="Hyperlink"/>
@@ -2731,7 +2577,7 @@
               <w:pStyle w:val="Compact"/>
             </w:pPr>
             <w:r>
-              <w:t xml:space="preserve">+24.09.1788 (notgetauft)</w:t>
+              <w:t xml:space="preserve">+24.09.1788 in W. (notgetauft)</w:t>
             </w:r>
           </w:p>
         </w:tc>
@@ -2961,7 +2807,7 @@
             <w:r>
               <w:t xml:space="preserve">(auf Hof in Waizenried 79 bei Untrasried, jetzt Schindele-Hof) {</w:t>
             </w:r>
-            <w:hyperlink r:id="rId85">
+            <w:hyperlink r:id="rId74">
               <w:r>
                 <w:rPr>
                   <w:rStyle w:val="Hyperlink"/>
@@ -3240,7 +3086,7 @@
             <w:r>
               <w:t xml:space="preserve">*01.06.1831 in W. 🔨Privatiere †25.11.1901 in Ostenried 71 bei Untrasried {</w:t>
             </w:r>
-            <w:hyperlink r:id="rId86">
+            <w:hyperlink r:id="rId75">
               <w:r>
                 <w:rPr>
                   <w:rStyle w:val="Hyperlink"/>
@@ -3297,7 +3143,7 @@
               <w:pStyle w:val="Compact"/>
             </w:pPr>
             <w:r>
-              <w:t xml:space="preserve">*24.03.1834</w:t>
+              <w:t xml:space="preserve">*24.03.1834 in W.</w:t>
             </w:r>
           </w:p>
         </w:tc>
@@ -3393,7 +3239,7 @@
             <w:r>
               <w:t xml:space="preserve">: {</w:t>
             </w:r>
-            <w:hyperlink r:id="rId85">
+            <w:hyperlink r:id="rId74">
               <w:r>
                 <w:rPr>
                   <w:rStyle w:val="Hyperlink"/>
@@ -3436,7 +3282,7 @@
               </w:rPr>
               <w:t xml:space="preserve">09.05.1868 in Ostenried 71 bei Untrasried 🔨Bauer †05.01.1933 {</w:t>
             </w:r>
-            <w:hyperlink r:id="rId87">
+            <w:hyperlink r:id="rId76">
               <w:r>
                 <w:rPr>
                   <w:rStyle w:val="Hyperlink"/>
@@ -3456,7 +3302,7 @@
             <w:r>
               <w:t xml:space="preserve">09.02.1870 +08.12.1957 {</w:t>
             </w:r>
-            <w:hyperlink r:id="rId88">
+            <w:hyperlink r:id="rId77">
               <w:r>
                 <w:rPr>
                   <w:rStyle w:val="Hyperlink"/>
@@ -3548,7 +3394,7 @@
               </w:rPr>
               <w:t xml:space="preserve">30.12.1895 in O. 🔨Bauer †29.05.1955 in Albrechts {</w:t>
             </w:r>
-            <w:hyperlink r:id="rId89">
+            <w:hyperlink r:id="rId78">
               <w:r>
                 <w:rPr>
                   <w:rStyle w:val="Hyperlink"/>
@@ -3568,7 +3414,7 @@
             <w:r>
               <w:t xml:space="preserve">23.03.1904 †30.09.1977) {</w:t>
             </w:r>
-            <w:hyperlink r:id="rId90">
+            <w:hyperlink r:id="rId79">
               <w:r>
                 <w:rPr>
                   <w:rStyle w:val="Hyperlink"/>
@@ -3699,7 +3545,7 @@
             <w:r>
               <w:t xml:space="preserve">*10.12.1907 in A. 🔨Soldat †28.09.1942 bei Leningrad, Russland {</w:t>
             </w:r>
-            <w:hyperlink r:id="rId91">
+            <w:hyperlink r:id="rId80">
               <w:r>
                 <w:rPr>
                   <w:rStyle w:val="Hyperlink"/>
@@ -3749,7 +3595,7 @@
             <w:r>
               <w:t xml:space="preserve">1914-1918 💥 1. Weltkrieg mit ca. 17 Millionen Toten {</w:t>
             </w:r>
-            <w:hyperlink r:id="rId92">
+            <w:hyperlink r:id="rId81">
               <w:r>
                 <w:rPr>
                   <w:rStyle w:val="Hyperlink"/>
@@ -3781,7 +3627,7 @@
             <w:r>
               <w:t xml:space="preserve">1939-1945 💥 2. Weltkrieg mit ca. 60-80 Millionen Toten {</w:t>
             </w:r>
-            <w:hyperlink r:id="rId93">
+            <w:hyperlink r:id="rId82">
               <w:r>
                 <w:rPr>
                   <w:rStyle w:val="Hyperlink"/>
@@ -3965,21 +3811,13 @@
         </w:tc>
       </w:tr>
     </w:tbl>
-    <w:bookmarkStart w:id="95" w:name="header-n373"/>
+    <w:bookmarkStart w:id="96" w:name="header-n373"/>
     <w:p>
       <w:pPr>
         <w:pStyle w:val="Heading2"/>
       </w:pPr>
       <w:r>
-        <w:t xml:space="preserve">Danksagung</w:t>
-      </w:r>
-    </w:p>
-    <w:p>
-      <w:pPr>
-        <w:pStyle w:val="FirstParagraph"/>
-      </w:pPr>
-      <w:r>
-        <w:t xml:space="preserve">Herzlichen Dank an alle die bei dieser Chronik mitgeholfen haben:</w:t>
+        <w:t xml:space="preserve">Hinweise</w:t>
       </w:r>
     </w:p>
     <w:p>
@@ -3990,7 +3828,7 @@
         </w:numPr>
       </w:pPr>
       <w:r>
-        <w:t xml:space="preserve">An Karl Fleschutz und seinen Großvater für ihre Ahnenforschung und ihre Chronik der Familie Fleschutz in Burg.</w:t>
+        <w:t xml:space="preserve">Zur Namensentstehung: im Brief von 1412 nennt sich Utz Brästel selbst: "fläsch ützen" (mit Leerzeichen, vmtl. Kurzform von: Flaschner Utz, siehe auch Wappen mit Flasche). Grund dafür waren wohl mehrere Utz Brästel im selben Ort (Vater/Großvater/Onkel/Cousin?). In der darauffolgenden (Kauf-)Urkunde wird daraus: "fläschüzen" (ohne Leerzeichen, ohne T).</w:t>
       </w:r>
     </w:p>
     <w:p>
@@ -4001,21 +3839,7 @@
         </w:numPr>
       </w:pPr>
       <w:r>
-        <w:t xml:space="preserve">An</w:t>
-      </w:r>
-      <w:r>
-        <w:t xml:space="preserve"> </w:t>
-      </w:r>
-      <w:hyperlink r:id="rId94">
-        <w:r>
-          <w:rPr>
-            <w:rStyle w:val="Hyperlink"/>
-          </w:rPr>
-          <w:t xml:space="preserve">Matricula Online</w:t>
-        </w:r>
-      </w:hyperlink>
-      <w:r>
-        <w:t xml:space="preserve">, die die vielen Kirchenbücher in Europa eingescannt haben.</w:t>
+        <w:t xml:space="preserve">Die Kirchenbücher in Haldenwang beginnen ab dem Jahr 1639.</w:t>
       </w:r>
     </w:p>
     <w:p>
@@ -4026,7 +3850,97 @@
         </w:numPr>
       </w:pPr>
       <w:r>
-        <w:t xml:space="preserve">An Bernhard für die Sterbebilder und an Jörg für den Hinweis zu Matricula Online.</w:t>
+        <w:rPr>
+          <w:i/>
+          <w:iCs/>
+        </w:rPr>
+        <w:t xml:space="preserve">"Haus mit Taferngerechtigkeit"</w:t>
+      </w:r>
+      <w:r>
+        <w:t xml:space="preserve"> </w:t>
+      </w:r>
+      <w:r>
+        <w:t xml:space="preserve">bedeutete früher: Gaststätte,</w:t>
+      </w:r>
+      <w:r>
+        <w:t xml:space="preserve"> </w:t>
+      </w:r>
+      <w:r>
+        <w:rPr>
+          <w:i/>
+          <w:iCs/>
+        </w:rPr>
+        <w:t xml:space="preserve">"Federspiel"</w:t>
+      </w:r>
+      <w:r>
+        <w:t xml:space="preserve"> </w:t>
+      </w:r>
+      <w:r>
+        <w:t xml:space="preserve">= Falkenjagd,</w:t>
+      </w:r>
+      <w:r>
+        <w:t xml:space="preserve"> </w:t>
+      </w:r>
+      <w:r>
+        <w:rPr>
+          <w:i/>
+          <w:iCs/>
+        </w:rPr>
+        <w:t xml:space="preserve">"in den Hölzern"</w:t>
+      </w:r>
+      <w:r>
+        <w:t xml:space="preserve"> </w:t>
+      </w:r>
+      <w:r>
+        <w:t xml:space="preserve">= im (Forst-)Wald,</w:t>
+      </w:r>
+      <w:r>
+        <w:t xml:space="preserve"> </w:t>
+      </w:r>
+      <w:r>
+        <w:rPr>
+          <w:i/>
+          <w:iCs/>
+        </w:rPr>
+        <w:t xml:space="preserve">"Frevel"</w:t>
+      </w:r>
+      <w:r>
+        <w:t xml:space="preserve"> </w:t>
+      </w:r>
+      <w:r>
+        <w:t xml:space="preserve">= leichteres Vergehen,</w:t>
+      </w:r>
+      <w:r>
+        <w:t xml:space="preserve"> </w:t>
+      </w:r>
+      <w:r>
+        <w:rPr>
+          <w:i/>
+          <w:iCs/>
+        </w:rPr>
+        <w:t xml:space="preserve">"Privatiere"</w:t>
+      </w:r>
+      <w:r>
+        <w:t xml:space="preserve"> </w:t>
+      </w:r>
+      <w:r>
+        <w:t xml:space="preserve">= wohlhabende Frau ohne Erwerbstätigkeit,</w:t>
+      </w:r>
+      <w:r>
+        <w:t xml:space="preserve"> </w:t>
+      </w:r>
+      <w:r>
+        <w:rPr>
+          <w:i/>
+          <w:iCs/>
+        </w:rPr>
+        <w:t xml:space="preserve">"Flaschner"</w:t>
+      </w:r>
+      <w:r>
+        <w:t xml:space="preserve"> </w:t>
+      </w:r>
+      <w:r>
+        <w:t xml:space="preserve">= Blechschmied.</w:t>
       </w:r>
     </w:p>
     <w:p>
@@ -4037,11 +3951,364 @@
         </w:numPr>
       </w:pPr>
       <w:r>
+        <w:t xml:space="preserve">Die Handschriften sind entweder in</w:t>
+      </w:r>
+      <w:r>
+        <w:t xml:space="preserve"> </w:t>
+      </w:r>
+      <w:hyperlink r:id="rId83">
+        <w:r>
+          <w:rPr>
+            <w:rStyle w:val="Hyperlink"/>
+          </w:rPr>
+          <w:t xml:space="preserve">Sütterlinschrift</w:t>
+        </w:r>
+      </w:hyperlink>
+      <w:r>
+        <w:t xml:space="preserve"> </w:t>
+      </w:r>
+      <w:r>
+        <w:t xml:space="preserve">oder in</w:t>
+      </w:r>
+      <w:r>
+        <w:t xml:space="preserve"> </w:t>
+      </w:r>
+      <w:hyperlink r:id="rId84">
+        <w:r>
+          <w:rPr>
+            <w:rStyle w:val="Hyperlink"/>
+          </w:rPr>
+          <w:t xml:space="preserve">Deutsche Kurrentschrift</w:t>
+        </w:r>
+      </w:hyperlink>
+      <w:r>
+        <w:t xml:space="preserve">.</w:t>
+      </w:r>
+    </w:p>
+    <w:p>
+      <w:pPr>
+        <w:numPr>
+          <w:ilvl w:val="0"/>
+          <w:numId w:val="1001"/>
+        </w:numPr>
+      </w:pPr>
+      <w:r>
+        <w:t xml:space="preserve">Diese Chronik ist auch verfügbar im Format:</w:t>
+      </w:r>
+      <w:r>
+        <w:t xml:space="preserve"> </w:t>
+      </w:r>
+      <w:hyperlink r:id="rId85">
+        <w:r>
+          <w:rPr>
+            <w:rStyle w:val="Hyperlink"/>
+          </w:rPr>
+          <w:t xml:space="preserve">.DOCX</w:t>
+        </w:r>
+      </w:hyperlink>
+      <w:r>
+        <w:t xml:space="preserve">,</w:t>
+      </w:r>
+      <w:r>
+        <w:t xml:space="preserve"> </w:t>
+      </w:r>
+      <w:hyperlink r:id="rId86">
+        <w:r>
+          <w:rPr>
+            <w:rStyle w:val="Hyperlink"/>
+          </w:rPr>
+          <w:t xml:space="preserve">.EPUB (für E-Books)</w:t>
+        </w:r>
+      </w:hyperlink>
+      <w:r>
+        <w:t xml:space="preserve">,</w:t>
+      </w:r>
+      <w:r>
+        <w:t xml:space="preserve"> </w:t>
+      </w:r>
+      <w:hyperlink r:id="rId87">
+        <w:r>
+          <w:rPr>
+            <w:rStyle w:val="Hyperlink"/>
+          </w:rPr>
+          <w:t xml:space="preserve">.HTML</w:t>
+        </w:r>
+      </w:hyperlink>
+      <w:r>
+        <w:t xml:space="preserve">,</w:t>
+      </w:r>
+      <w:r>
+        <w:t xml:space="preserve"> </w:t>
+      </w:r>
+      <w:hyperlink r:id="rId88">
+        <w:r>
+          <w:rPr>
+            <w:rStyle w:val="Hyperlink"/>
+          </w:rPr>
+          <w:t xml:space="preserve">.ODT</w:t>
+        </w:r>
+      </w:hyperlink>
+      <w:r>
+        <w:t xml:space="preserve">,</w:t>
+      </w:r>
+      <w:r>
+        <w:t xml:space="preserve"> </w:t>
+      </w:r>
+      <w:hyperlink r:id="rId89">
+        <w:r>
+          <w:rPr>
+            <w:rStyle w:val="Hyperlink"/>
+          </w:rPr>
+          <w:t xml:space="preserve">.OPML</w:t>
+        </w:r>
+      </w:hyperlink>
+      <w:r>
+        <w:t xml:space="preserve">,</w:t>
+      </w:r>
+      <w:r>
+        <w:t xml:space="preserve"> </w:t>
+      </w:r>
+      <w:hyperlink r:id="rId90">
+        <w:r>
+          <w:rPr>
+            <w:rStyle w:val="Hyperlink"/>
+          </w:rPr>
+          <w:t xml:space="preserve">.PDF</w:t>
+        </w:r>
+      </w:hyperlink>
+      <w:r>
+        <w:t xml:space="preserve">,</w:t>
+      </w:r>
+      <w:r>
+        <w:t xml:space="preserve"> </w:t>
+      </w:r>
+      <w:hyperlink r:id="rId91">
+        <w:r>
+          <w:rPr>
+            <w:rStyle w:val="Hyperlink"/>
+          </w:rPr>
+          <w:t xml:space="preserve">.RST</w:t>
+        </w:r>
+      </w:hyperlink>
+      <w:r>
+        <w:t xml:space="preserve">,</w:t>
+      </w:r>
+      <w:r>
+        <w:t xml:space="preserve"> </w:t>
+      </w:r>
+      <w:hyperlink r:id="rId92">
+        <w:r>
+          <w:rPr>
+            <w:rStyle w:val="Hyperlink"/>
+          </w:rPr>
+          <w:t xml:space="preserve">.RTF</w:t>
+        </w:r>
+      </w:hyperlink>
+      <w:r>
+        <w:t xml:space="preserve">,</w:t>
+      </w:r>
+      <w:r>
+        <w:t xml:space="preserve"> </w:t>
+      </w:r>
+      <w:hyperlink r:id="rId93">
+        <w:r>
+          <w:rPr>
+            <w:rStyle w:val="Hyperlink"/>
+          </w:rPr>
+          <w:t xml:space="preserve">.TEX</w:t>
+        </w:r>
+      </w:hyperlink>
+      <w:r>
+        <w:t xml:space="preserve">,</w:t>
+      </w:r>
+      <w:r>
+        <w:t xml:space="preserve"> </w:t>
+      </w:r>
+      <w:hyperlink r:id="rId94">
+        <w:r>
+          <w:rPr>
+            <w:rStyle w:val="Hyperlink"/>
+          </w:rPr>
+          <w:t xml:space="preserve">.TEXTILE</w:t>
+        </w:r>
+      </w:hyperlink>
+      <w:r>
+        <w:t xml:space="preserve">,</w:t>
+      </w:r>
+      <w:r>
+        <w:t xml:space="preserve"> </w:t>
+      </w:r>
+      <w:hyperlink r:id="rId95">
+        <w:r>
+          <w:rPr>
+            <w:rStyle w:val="Hyperlink"/>
+          </w:rPr>
+          <w:t xml:space="preserve">.WIKI</w:t>
+        </w:r>
+      </w:hyperlink>
+      <w:r>
+        <w:t xml:space="preserve">.</w:t>
+      </w:r>
+    </w:p>
+    <w:p>
+      <w:pPr>
+        <w:numPr>
+          <w:ilvl w:val="0"/>
+          <w:numId w:val="1001"/>
+        </w:numPr>
+      </w:pPr>
+      <w:r>
+        <w:t xml:space="preserve">Stand: 9. Februar 2025</w:t>
+      </w:r>
+    </w:p>
+    <w:bookmarkEnd w:id="96"/>
+    <w:bookmarkStart w:id="100" w:name="header-n388"/>
+    <w:p>
+      <w:pPr>
+        <w:pStyle w:val="Heading2"/>
+      </w:pPr>
+      <w:r>
+        <w:t xml:space="preserve">👏 Danksagung</w:t>
+      </w:r>
+    </w:p>
+    <w:p>
+      <w:pPr>
+        <w:pStyle w:val="FirstParagraph"/>
+      </w:pPr>
+      <w:r>
+        <w:t xml:space="preserve">Herzlichen Dank an alle die bei dieser Chronik mitgeholfen haben:</w:t>
+      </w:r>
+    </w:p>
+    <w:p>
+      <w:pPr>
+        <w:numPr>
+          <w:ilvl w:val="0"/>
+          <w:numId w:val="1002"/>
+        </w:numPr>
+      </w:pPr>
+      <w:r>
+        <w:t xml:space="preserve">An Karl Fleschutz und seinen Großvater für ihre Ahnenforschung und ihre Chronik der Familie Fleschutz in Burg.</w:t>
+      </w:r>
+    </w:p>
+    <w:p>
+      <w:pPr>
+        <w:numPr>
+          <w:ilvl w:val="0"/>
+          <w:numId w:val="1002"/>
+        </w:numPr>
+      </w:pPr>
+      <w:r>
+        <w:t xml:space="preserve">An</w:t>
+      </w:r>
+      <w:r>
+        <w:t xml:space="preserve"> </w:t>
+      </w:r>
+      <w:hyperlink r:id="rId97">
+        <w:r>
+          <w:rPr>
+            <w:rStyle w:val="Hyperlink"/>
+          </w:rPr>
+          <w:t xml:space="preserve">Matricula Online</w:t>
+        </w:r>
+      </w:hyperlink>
+      <w:r>
+        <w:t xml:space="preserve"> </w:t>
+      </w:r>
+      <w:r>
+        <w:t xml:space="preserve">für das Einscannen der vielen Kirchenbücher in Europa.</w:t>
+      </w:r>
+    </w:p>
+    <w:p>
+      <w:pPr>
+        <w:numPr>
+          <w:ilvl w:val="0"/>
+          <w:numId w:val="1002"/>
+        </w:numPr>
+      </w:pPr>
+      <w:r>
+        <w:t xml:space="preserve">Ans</w:t>
+      </w:r>
+      <w:r>
+        <w:t xml:space="preserve"> </w:t>
+      </w:r>
+      <w:hyperlink r:id="rId98">
+        <w:r>
+          <w:rPr>
+            <w:rStyle w:val="Hyperlink"/>
+          </w:rPr>
+          <w:t xml:space="preserve">Staatsarchiv Augsburg</w:t>
+        </w:r>
+      </w:hyperlink>
+      <w:r>
+        <w:t xml:space="preserve"> </w:t>
+      </w:r>
+      <w:r>
+        <w:t xml:space="preserve">für die Einsichtnahme in die Urkunden und Akten.</w:t>
+      </w:r>
+    </w:p>
+    <w:p>
+      <w:pPr>
+        <w:numPr>
+          <w:ilvl w:val="0"/>
+          <w:numId w:val="1002"/>
+        </w:numPr>
+      </w:pPr>
+      <w:r>
+        <w:t xml:space="preserve">An</w:t>
+      </w:r>
+      <w:r>
+        <w:t xml:space="preserve"> </w:t>
+      </w:r>
+      <w:hyperlink r:id="rId99">
+        <w:r>
+          <w:rPr>
+            <w:rStyle w:val="Hyperlink"/>
+          </w:rPr>
+          <w:t xml:space="preserve">Transkribus</w:t>
+        </w:r>
+      </w:hyperlink>
+      <w:r>
+        <w:t xml:space="preserve"> </w:t>
+      </w:r>
+      <w:r>
+        <w:t xml:space="preserve">für die maschinelle Schriftübersetzung.</w:t>
+      </w:r>
+    </w:p>
+    <w:p>
+      <w:pPr>
+        <w:numPr>
+          <w:ilvl w:val="0"/>
+          <w:numId w:val="1002"/>
+        </w:numPr>
+      </w:pPr>
+      <w:r>
+        <w:t xml:space="preserve">An Bernhard für die Sterbebilder und an Jörg für den Hinweis zu Matricula Online.</w:t>
+      </w:r>
+    </w:p>
+    <w:p>
+      <w:pPr>
+        <w:numPr>
+          <w:ilvl w:val="0"/>
+          <w:numId w:val="1002"/>
+        </w:numPr>
+      </w:pPr>
+      <w:r>
         <w:t xml:space="preserve">An Andrea für das schwierige Entziffern der Handschriften.</w:t>
       </w:r>
     </w:p>
-    <w:bookmarkEnd w:id="95"/>
-    <w:bookmarkEnd w:id="96"/>
+    <w:p>
+      <w:pPr>
+        <w:numPr>
+          <w:ilvl w:val="0"/>
+          <w:numId w:val="1002"/>
+        </w:numPr>
+      </w:pPr>
+      <w:r>
+        <w:t xml:space="preserve">Und natürlich an Manuel der für ein Schulprojekt den (Chronik-)Stein ins Rollen brachte 😊</w:t>
+      </w:r>
+    </w:p>
+    <w:bookmarkEnd w:id="100"/>
+    <w:bookmarkEnd w:id="101"/>
     <w:sectPr>
       <w:footnotePr>
         <w:numRestart w:val="eachSect"/>
@@ -4259,6 +4526,9 @@
     <w:abstractNumId w:val="990"/>
   </w:num>
   <w:num w:numId="1001">
+    <w:abstractNumId w:val="991"/>
+  </w:num>
+  <w:num w:numId="1002">
     <w:abstractNumId w:val="991"/>
   </w:num>
 </w:numbering>

</xml_diff>